<commit_message>
fixes in stream, markup and web-services
</commit_message>
<xml_diff>
--- a/2 step/Stream API.docx
+++ b/2 step/Stream API.docx
@@ -7056,8 +7056,6 @@
           <w:szCs w:val="28"/>
         </w:rPr>
       </w:pPr>
-      <w:bookmarkStart w:id="0" w:name="_GoBack"/>
-      <w:bookmarkEnd w:id="0"/>
     </w:p>
     <w:p>
       <w:pPr>
@@ -10715,130 +10713,116 @@
     </w:p>
     <w:p>
       <w:pPr>
-        <w:ind w:left="360"/>
-        <w:rPr>
-          <w:rFonts w:ascii="Times New Roman" w:hAnsi="Times New Roman" w:cs="Times New Roman"/>
-          <w:sz w:val="28"/>
-          <w:szCs w:val="28"/>
-          <w:lang w:val="en-US"/>
+        <w:rPr>
+          <w:rFonts w:ascii="Times New Roman" w:hAnsi="Times New Roman" w:cs="Times New Roman"/>
+          <w:sz w:val="28"/>
+          <w:szCs w:val="28"/>
         </w:rPr>
       </w:pPr>
     </w:p>
     <w:p>
       <w:pPr>
-        <w:ind w:left="360"/>
-        <w:rPr>
-          <w:rFonts w:ascii="Times New Roman" w:hAnsi="Times New Roman" w:cs="Times New Roman"/>
-          <w:b/>
-          <w:sz w:val="28"/>
-          <w:szCs w:val="28"/>
-        </w:rPr>
-      </w:pPr>
-      <w:r>
-        <w:rPr>
-          <w:rFonts w:ascii="Times New Roman" w:hAnsi="Times New Roman" w:cs="Times New Roman"/>
-          <w:b/>
-          <w:sz w:val="28"/>
-          <w:szCs w:val="28"/>
-        </w:rPr>
-        <w:t>Когда следует применять параллельные потоки</w:t>
+        <w:rPr>
+          <w:rFonts w:ascii="Times New Roman" w:hAnsi="Times New Roman" w:cs="Times New Roman"/>
+          <w:sz w:val="28"/>
+          <w:szCs w:val="28"/>
+        </w:rPr>
+      </w:pPr>
+      <w:r>
+        <w:rPr>
+          <w:rFonts w:ascii="Times New Roman" w:hAnsi="Times New Roman" w:cs="Times New Roman"/>
+          <w:sz w:val="28"/>
+          <w:szCs w:val="28"/>
+        </w:rPr>
+        <w:t>Реализация своего коллектора</w:t>
       </w:r>
     </w:p>
     <w:p>
       <w:pPr>
-        <w:ind w:left="360"/>
-        <w:rPr>
-          <w:rFonts w:ascii="Times New Roman" w:hAnsi="Times New Roman" w:cs="Times New Roman"/>
-          <w:sz w:val="28"/>
-          <w:szCs w:val="28"/>
-        </w:rPr>
-      </w:pPr>
-      <w:r>
-        <w:rPr>
-          <w:rFonts w:ascii="Times New Roman" w:hAnsi="Times New Roman" w:cs="Times New Roman"/>
-          <w:sz w:val="28"/>
-          <w:szCs w:val="28"/>
-        </w:rPr>
-        <w:t xml:space="preserve">Промежуточные операции могут выполняться с сохранением и без сохранения состояния. Например метод </w:t>
-      </w:r>
-      <w:proofErr w:type="gramStart"/>
-      <w:r>
-        <w:rPr>
-          <w:rFonts w:ascii="Times New Roman" w:hAnsi="Times New Roman" w:cs="Times New Roman"/>
-          <w:sz w:val="28"/>
-          <w:szCs w:val="28"/>
-          <w:lang w:val="en-US"/>
-        </w:rPr>
-        <w:t>sorted</w:t>
-      </w:r>
-      <w:r>
-        <w:rPr>
-          <w:rFonts w:ascii="Times New Roman" w:hAnsi="Times New Roman" w:cs="Times New Roman"/>
-          <w:sz w:val="28"/>
-          <w:szCs w:val="28"/>
-        </w:rPr>
-        <w:t>(</w:t>
-      </w:r>
-      <w:proofErr w:type="gramEnd"/>
-      <w:r>
-        <w:rPr>
-          <w:rFonts w:ascii="Times New Roman" w:hAnsi="Times New Roman" w:cs="Times New Roman"/>
-          <w:sz w:val="28"/>
-          <w:szCs w:val="28"/>
-        </w:rPr>
-        <w:t xml:space="preserve">) </w:t>
-      </w:r>
-      <w:r>
-        <w:rPr>
-          <w:rFonts w:ascii="Times New Roman" w:hAnsi="Times New Roman" w:cs="Times New Roman"/>
-          <w:sz w:val="28"/>
-          <w:szCs w:val="28"/>
-        </w:rPr>
-        <w:t xml:space="preserve">выполняется с сохранением состояния, а метод </w:t>
-      </w:r>
-      <w:r>
-        <w:rPr>
-          <w:rFonts w:ascii="Times New Roman" w:hAnsi="Times New Roman" w:cs="Times New Roman"/>
-          <w:sz w:val="28"/>
-          <w:szCs w:val="28"/>
-          <w:lang w:val="en-US"/>
-        </w:rPr>
-        <w:t>filter</w:t>
-      </w:r>
-      <w:r>
-        <w:rPr>
-          <w:rFonts w:ascii="Times New Roman" w:hAnsi="Times New Roman" w:cs="Times New Roman"/>
-          <w:sz w:val="28"/>
-          <w:szCs w:val="28"/>
-        </w:rPr>
-        <w:t xml:space="preserve"> </w:t>
-      </w:r>
-      <w:r>
-        <w:rPr>
-          <w:rFonts w:ascii="Times New Roman" w:hAnsi="Times New Roman" w:cs="Times New Roman"/>
-          <w:sz w:val="28"/>
-          <w:szCs w:val="28"/>
-        </w:rPr>
-        <w:t>без.</w:t>
-      </w:r>
-      <w:r>
-        <w:rPr>
-          <w:rFonts w:ascii="Times New Roman" w:hAnsi="Times New Roman" w:cs="Times New Roman"/>
-          <w:sz w:val="28"/>
-          <w:szCs w:val="28"/>
-        </w:rPr>
-        <w:t xml:space="preserve"> </w:t>
+        <w:rPr>
+          <w:rFonts w:ascii="Times New Roman" w:hAnsi="Times New Roman" w:cs="Times New Roman"/>
+          <w:sz w:val="28"/>
+          <w:szCs w:val="28"/>
+          <w:lang w:val="en-US"/>
+        </w:rPr>
+      </w:pPr>
+      <w:r>
+        <w:rPr>
+          <w:noProof/>
+        </w:rPr>
+        <w:lastRenderedPageBreak/>
+        <w:drawing>
+          <wp:inline distT="0" distB="0" distL="0" distR="0" wp14:anchorId="7EB43963" wp14:editId="42203FCD">
+            <wp:extent cx="5940425" cy="5648325"/>
+            <wp:effectExtent l="0" t="0" r="3175" b="9525"/>
+            <wp:docPr id="6" name="Рисунок 6"/>
+            <wp:cNvGraphicFramePr>
+              <a:graphicFrameLocks xmlns:a="http://schemas.openxmlformats.org/drawingml/2006/main" noChangeAspect="1"/>
+            </wp:cNvGraphicFramePr>
+            <a:graphic xmlns:a="http://schemas.openxmlformats.org/drawingml/2006/main">
+              <a:graphicData uri="http://schemas.openxmlformats.org/drawingml/2006/picture">
+                <pic:pic xmlns:pic="http://schemas.openxmlformats.org/drawingml/2006/picture">
+                  <pic:nvPicPr>
+                    <pic:cNvPr id="1" name=""/>
+                    <pic:cNvPicPr/>
+                  </pic:nvPicPr>
+                  <pic:blipFill>
+                    <a:blip r:embed="rId12"/>
+                    <a:stretch>
+                      <a:fillRect/>
+                    </a:stretch>
+                  </pic:blipFill>
+                  <pic:spPr>
+                    <a:xfrm>
+                      <a:off x="0" y="0"/>
+                      <a:ext cx="5940425" cy="5648325"/>
+                    </a:xfrm>
+                    <a:prstGeom prst="rect">
+                      <a:avLst/>
+                    </a:prstGeom>
+                  </pic:spPr>
+                </pic:pic>
+              </a:graphicData>
+            </a:graphic>
+          </wp:inline>
+        </w:drawing>
       </w:r>
     </w:p>
     <w:p>
       <w:pPr>
-        <w:ind w:left="360"/>
-        <w:rPr>
-          <w:rFonts w:ascii="Times New Roman" w:hAnsi="Times New Roman" w:cs="Times New Roman"/>
-          <w:sz w:val="28"/>
-          <w:szCs w:val="28"/>
-        </w:rPr>
-      </w:pPr>
+        <w:rPr>
+          <w:rFonts w:ascii="Times New Roman" w:hAnsi="Times New Roman" w:cs="Times New Roman"/>
+          <w:sz w:val="28"/>
+          <w:szCs w:val="28"/>
+        </w:rPr>
+      </w:pPr>
+      <w:r>
+        <w:rPr>
+          <w:rFonts w:ascii="Times New Roman" w:hAnsi="Times New Roman" w:cs="Times New Roman"/>
+          <w:sz w:val="28"/>
+          <w:szCs w:val="28"/>
+        </w:rPr>
+        <w:t xml:space="preserve">Интерфейс </w:t>
+      </w:r>
+      <w:proofErr w:type="spellStart"/>
+      <w:r>
+        <w:rPr>
+          <w:rFonts w:ascii="Times New Roman" w:hAnsi="Times New Roman" w:cs="Times New Roman"/>
+          <w:sz w:val="28"/>
+          <w:szCs w:val="28"/>
+        </w:rPr>
+        <w:t>Collector</w:t>
+      </w:r>
+      <w:proofErr w:type="spellEnd"/>
+      <w:r>
+        <w:rPr>
+          <w:rFonts w:ascii="Times New Roman" w:hAnsi="Times New Roman" w:cs="Times New Roman"/>
+          <w:sz w:val="28"/>
+          <w:szCs w:val="28"/>
+        </w:rPr>
+        <w:t xml:space="preserve"> требует реализации пяти методов. </w:t>
+      </w:r>
+      <w:proofErr w:type="spellStart"/>
       <w:r>
         <w:rPr>
           <w:rFonts w:ascii="Times New Roman" w:hAnsi="Times New Roman" w:cs="Times New Roman"/>
@@ -10846,52 +10830,27 @@
           <w:sz w:val="28"/>
           <w:szCs w:val="28"/>
         </w:rPr>
-        <w:t>Ассоциативность</w:t>
-      </w:r>
-      <w:r>
-        <w:rPr>
-          <w:rFonts w:ascii="Times New Roman" w:hAnsi="Times New Roman" w:cs="Times New Roman"/>
-          <w:sz w:val="28"/>
-          <w:szCs w:val="28"/>
-        </w:rPr>
-        <w:t xml:space="preserve"> – операция </w:t>
-      </w:r>
-      <w:proofErr w:type="gramStart"/>
-      <w:r>
-        <w:rPr>
-          <w:rFonts w:ascii="Times New Roman" w:hAnsi="Times New Roman" w:cs="Times New Roman"/>
-          <w:sz w:val="28"/>
-          <w:szCs w:val="28"/>
-        </w:rPr>
-        <w:t>ассоциативна</w:t>
-      </w:r>
-      <w:proofErr w:type="gramEnd"/>
-      <w:r>
-        <w:rPr>
-          <w:rFonts w:ascii="Times New Roman" w:hAnsi="Times New Roman" w:cs="Times New Roman"/>
-          <w:sz w:val="28"/>
-          <w:szCs w:val="28"/>
-        </w:rPr>
-        <w:t xml:space="preserve"> когда не важен порядок действий</w:t>
-      </w:r>
-      <w:r>
-        <w:rPr>
-          <w:rFonts w:ascii="Times New Roman" w:hAnsi="Times New Roman" w:cs="Times New Roman"/>
-          <w:sz w:val="28"/>
-          <w:szCs w:val="28"/>
-        </w:rPr>
-        <w:t>.</w:t>
+        <w:t>Supplier</w:t>
+      </w:r>
+      <w:proofErr w:type="spellEnd"/>
+      <w:r>
+        <w:rPr>
+          <w:rFonts w:ascii="Times New Roman" w:hAnsi="Times New Roman" w:cs="Times New Roman"/>
+          <w:sz w:val="28"/>
+          <w:szCs w:val="28"/>
+        </w:rPr>
+        <w:t xml:space="preserve"> возвращает лямбда-выражение, создающее контейнер для хранения промежуточных выражений.</w:t>
       </w:r>
     </w:p>
     <w:p>
       <w:pPr>
-        <w:ind w:left="360"/>
-        <w:rPr>
-          <w:rFonts w:ascii="Times New Roman" w:hAnsi="Times New Roman" w:cs="Times New Roman"/>
-          <w:sz w:val="28"/>
-          <w:szCs w:val="28"/>
-        </w:rPr>
-      </w:pPr>
+        <w:rPr>
+          <w:rFonts w:ascii="Times New Roman" w:hAnsi="Times New Roman" w:cs="Times New Roman"/>
+          <w:sz w:val="28"/>
+          <w:szCs w:val="28"/>
+        </w:rPr>
+      </w:pPr>
+      <w:proofErr w:type="spellStart"/>
       <w:r>
         <w:rPr>
           <w:rFonts w:ascii="Times New Roman" w:hAnsi="Times New Roman" w:cs="Times New Roman"/>
@@ -10899,19 +10858,130 @@
           <w:sz w:val="28"/>
           <w:szCs w:val="28"/>
         </w:rPr>
-        <w:t xml:space="preserve">Операция без вмешательства </w:t>
-      </w:r>
-      <w:r>
-        <w:rPr>
-          <w:rFonts w:ascii="Times New Roman" w:hAnsi="Times New Roman" w:cs="Times New Roman"/>
-          <w:sz w:val="28"/>
-          <w:szCs w:val="28"/>
-        </w:rPr>
-        <w:t>– означает, что источник данных не видоизменяется самой операцией.</w:t>
+        <w:t>Accumulator</w:t>
+      </w:r>
+      <w:proofErr w:type="spellEnd"/>
+      <w:r>
+        <w:rPr>
+          <w:rFonts w:ascii="Times New Roman" w:hAnsi="Times New Roman" w:cs="Times New Roman"/>
+          <w:sz w:val="28"/>
+          <w:szCs w:val="28"/>
+        </w:rPr>
+        <w:t xml:space="preserve"> добавляет очередное значение в контейнер промежуточных значений. Если быть точным, то </w:t>
+      </w:r>
+      <w:proofErr w:type="spellStart"/>
+      <w:r>
+        <w:rPr>
+          <w:rFonts w:ascii="Times New Roman" w:hAnsi="Times New Roman" w:cs="Times New Roman"/>
+          <w:sz w:val="28"/>
+          <w:szCs w:val="28"/>
+        </w:rPr>
+        <w:t>accumulator</w:t>
+      </w:r>
+      <w:proofErr w:type="spellEnd"/>
+      <w:r>
+        <w:rPr>
+          <w:rFonts w:ascii="Times New Roman" w:hAnsi="Times New Roman" w:cs="Times New Roman"/>
+          <w:sz w:val="28"/>
+          <w:szCs w:val="28"/>
+        </w:rPr>
+        <w:t xml:space="preserve"> возвращает лямбда-выражение, которое обрабатывает очередное значение и сохраняет его.</w:t>
       </w:r>
     </w:p>
     <w:p>
       <w:pPr>
+        <w:rPr>
+          <w:rFonts w:ascii="Times New Roman" w:hAnsi="Times New Roman" w:cs="Times New Roman"/>
+          <w:sz w:val="28"/>
+          <w:szCs w:val="28"/>
+        </w:rPr>
+      </w:pPr>
+      <w:proofErr w:type="spellStart"/>
+      <w:r>
+        <w:rPr>
+          <w:rFonts w:ascii="Times New Roman" w:hAnsi="Times New Roman" w:cs="Times New Roman"/>
+          <w:b/>
+          <w:sz w:val="28"/>
+          <w:szCs w:val="28"/>
+        </w:rPr>
+        <w:t>Combiner</w:t>
+      </w:r>
+      <w:proofErr w:type="spellEnd"/>
+      <w:r>
+        <w:rPr>
+          <w:rFonts w:ascii="Times New Roman" w:hAnsi="Times New Roman" w:cs="Times New Roman"/>
+          <w:sz w:val="28"/>
+          <w:szCs w:val="28"/>
+        </w:rPr>
+        <w:t xml:space="preserve"> возвращает лямбда-выражение, объединяющее два контейнера промежуточных значений в один. Дело в том, что </w:t>
+      </w:r>
+      <w:proofErr w:type="spellStart"/>
+      <w:r>
+        <w:rPr>
+          <w:rFonts w:ascii="Times New Roman" w:hAnsi="Times New Roman" w:cs="Times New Roman"/>
+          <w:sz w:val="28"/>
+          <w:szCs w:val="28"/>
+        </w:rPr>
+        <w:t>Stream</w:t>
+      </w:r>
+      <w:proofErr w:type="spellEnd"/>
+      <w:r>
+        <w:rPr>
+          <w:rFonts w:ascii="Times New Roman" w:hAnsi="Times New Roman" w:cs="Times New Roman"/>
+          <w:sz w:val="28"/>
+          <w:szCs w:val="28"/>
+        </w:rPr>
+        <w:t xml:space="preserve"> API может создать </w:t>
+      </w:r>
+      <w:proofErr w:type="gramStart"/>
+      <w:r>
+        <w:rPr>
+          <w:rFonts w:ascii="Times New Roman" w:hAnsi="Times New Roman" w:cs="Times New Roman"/>
+          <w:sz w:val="28"/>
+          <w:szCs w:val="28"/>
+        </w:rPr>
+        <w:t>несколько таки</w:t>
+      </w:r>
+      <w:proofErr w:type="gramEnd"/>
+      <w:r>
+        <w:rPr>
+          <w:rFonts w:ascii="Times New Roman" w:hAnsi="Times New Roman" w:cs="Times New Roman"/>
+          <w:sz w:val="28"/>
+          <w:szCs w:val="28"/>
+        </w:rPr>
+        <w:t xml:space="preserve"> контейнеров, для параллельной обработки и в конце слить их в один общий контейнер.</w:t>
+      </w:r>
+    </w:p>
+    <w:p>
+      <w:pPr>
+        <w:rPr>
+          <w:rFonts w:ascii="Times New Roman" w:hAnsi="Times New Roman" w:cs="Times New Roman"/>
+          <w:sz w:val="28"/>
+          <w:szCs w:val="28"/>
+        </w:rPr>
+      </w:pPr>
+      <w:proofErr w:type="spellStart"/>
+      <w:r>
+        <w:rPr>
+          <w:rFonts w:ascii="Times New Roman" w:hAnsi="Times New Roman" w:cs="Times New Roman"/>
+          <w:b/>
+          <w:sz w:val="28"/>
+          <w:szCs w:val="28"/>
+        </w:rPr>
+        <w:t>Finisher</w:t>
+      </w:r>
+      <w:proofErr w:type="spellEnd"/>
+      <w:r>
+        <w:rPr>
+          <w:rFonts w:ascii="Times New Roman" w:hAnsi="Times New Roman" w:cs="Times New Roman"/>
+          <w:sz w:val="28"/>
+          <w:szCs w:val="28"/>
+        </w:rPr>
+        <w:t xml:space="preserve"> возвращает лямбда-выражение, которое производит финальное преобразование: обрабатывает содержимого контейнера промежуточных результатов и приводит его к заданному выходному типу.</w:t>
+      </w:r>
+    </w:p>
+    <w:p>
+      <w:pPr>
         <w:ind w:left="360"/>
         <w:rPr>
           <w:rFonts w:ascii="Times New Roman" w:hAnsi="Times New Roman" w:cs="Times New Roman"/>
@@ -10919,6 +10989,202 @@
           <w:szCs w:val="28"/>
         </w:rPr>
       </w:pPr>
+    </w:p>
+    <w:p>
+      <w:pPr>
+        <w:ind w:left="360"/>
+        <w:rPr>
+          <w:rFonts w:ascii="Times New Roman" w:hAnsi="Times New Roman" w:cs="Times New Roman"/>
+          <w:b/>
+          <w:sz w:val="28"/>
+          <w:szCs w:val="28"/>
+        </w:rPr>
+      </w:pPr>
+      <w:r>
+        <w:rPr>
+          <w:rFonts w:ascii="Times New Roman" w:hAnsi="Times New Roman" w:cs="Times New Roman"/>
+          <w:b/>
+          <w:sz w:val="28"/>
+          <w:szCs w:val="28"/>
+        </w:rPr>
+        <w:t>Когда следует применять параллельные потоки</w:t>
+      </w:r>
+    </w:p>
+    <w:p>
+      <w:pPr>
+        <w:ind w:left="360"/>
+        <w:rPr>
+          <w:rFonts w:ascii="Times New Roman" w:hAnsi="Times New Roman" w:cs="Times New Roman"/>
+          <w:sz w:val="28"/>
+          <w:szCs w:val="28"/>
+        </w:rPr>
+      </w:pPr>
+      <w:r>
+        <w:rPr>
+          <w:rFonts w:ascii="Times New Roman" w:hAnsi="Times New Roman" w:cs="Times New Roman"/>
+          <w:sz w:val="28"/>
+          <w:szCs w:val="28"/>
+        </w:rPr>
+        <w:t xml:space="preserve">Промежуточные операции могут выполняться с сохранением и без сохранения состояния. Например метод </w:t>
+      </w:r>
+      <w:proofErr w:type="gramStart"/>
+      <w:r>
+        <w:rPr>
+          <w:rFonts w:ascii="Times New Roman" w:hAnsi="Times New Roman" w:cs="Times New Roman"/>
+          <w:sz w:val="28"/>
+          <w:szCs w:val="28"/>
+          <w:lang w:val="en-US"/>
+        </w:rPr>
+        <w:t>sorted</w:t>
+      </w:r>
+      <w:r>
+        <w:rPr>
+          <w:rFonts w:ascii="Times New Roman" w:hAnsi="Times New Roman" w:cs="Times New Roman"/>
+          <w:sz w:val="28"/>
+          <w:szCs w:val="28"/>
+        </w:rPr>
+        <w:t>(</w:t>
+      </w:r>
+      <w:proofErr w:type="gramEnd"/>
+      <w:r>
+        <w:rPr>
+          <w:rFonts w:ascii="Times New Roman" w:hAnsi="Times New Roman" w:cs="Times New Roman"/>
+          <w:sz w:val="28"/>
+          <w:szCs w:val="28"/>
+        </w:rPr>
+        <w:t xml:space="preserve">) </w:t>
+      </w:r>
+      <w:r>
+        <w:rPr>
+          <w:rFonts w:ascii="Times New Roman" w:hAnsi="Times New Roman" w:cs="Times New Roman"/>
+          <w:sz w:val="28"/>
+          <w:szCs w:val="28"/>
+        </w:rPr>
+        <w:t xml:space="preserve">выполняется с сохранением состояния, а метод </w:t>
+      </w:r>
+      <w:r>
+        <w:rPr>
+          <w:rFonts w:ascii="Times New Roman" w:hAnsi="Times New Roman" w:cs="Times New Roman"/>
+          <w:sz w:val="28"/>
+          <w:szCs w:val="28"/>
+          <w:lang w:val="en-US"/>
+        </w:rPr>
+        <w:t>filter</w:t>
+      </w:r>
+      <w:r>
+        <w:rPr>
+          <w:rFonts w:ascii="Times New Roman" w:hAnsi="Times New Roman" w:cs="Times New Roman"/>
+          <w:sz w:val="28"/>
+          <w:szCs w:val="28"/>
+        </w:rPr>
+        <w:t xml:space="preserve"> </w:t>
+      </w:r>
+      <w:r>
+        <w:rPr>
+          <w:rFonts w:ascii="Times New Roman" w:hAnsi="Times New Roman" w:cs="Times New Roman"/>
+          <w:sz w:val="28"/>
+          <w:szCs w:val="28"/>
+        </w:rPr>
+        <w:t>без.</w:t>
+      </w:r>
+      <w:r>
+        <w:rPr>
+          <w:rFonts w:ascii="Times New Roman" w:hAnsi="Times New Roman" w:cs="Times New Roman"/>
+          <w:sz w:val="28"/>
+          <w:szCs w:val="28"/>
+        </w:rPr>
+        <w:t xml:space="preserve"> </w:t>
+      </w:r>
+    </w:p>
+    <w:p>
+      <w:pPr>
+        <w:ind w:left="360"/>
+        <w:rPr>
+          <w:rFonts w:ascii="Times New Roman" w:hAnsi="Times New Roman" w:cs="Times New Roman"/>
+          <w:sz w:val="28"/>
+          <w:szCs w:val="28"/>
+        </w:rPr>
+      </w:pPr>
+      <w:r>
+        <w:rPr>
+          <w:rFonts w:ascii="Times New Roman" w:hAnsi="Times New Roman" w:cs="Times New Roman"/>
+          <w:b/>
+          <w:sz w:val="28"/>
+          <w:szCs w:val="28"/>
+        </w:rPr>
+        <w:t>Ассоциативность</w:t>
+      </w:r>
+      <w:r>
+        <w:rPr>
+          <w:rFonts w:ascii="Times New Roman" w:hAnsi="Times New Roman" w:cs="Times New Roman"/>
+          <w:sz w:val="28"/>
+          <w:szCs w:val="28"/>
+        </w:rPr>
+        <w:t xml:space="preserve"> – операция </w:t>
+      </w:r>
+      <w:proofErr w:type="gramStart"/>
+      <w:r>
+        <w:rPr>
+          <w:rFonts w:ascii="Times New Roman" w:hAnsi="Times New Roman" w:cs="Times New Roman"/>
+          <w:sz w:val="28"/>
+          <w:szCs w:val="28"/>
+        </w:rPr>
+        <w:t>ассоциативна</w:t>
+      </w:r>
+      <w:proofErr w:type="gramEnd"/>
+      <w:r>
+        <w:rPr>
+          <w:rFonts w:ascii="Times New Roman" w:hAnsi="Times New Roman" w:cs="Times New Roman"/>
+          <w:sz w:val="28"/>
+          <w:szCs w:val="28"/>
+        </w:rPr>
+        <w:t xml:space="preserve"> когда не важен порядок действий</w:t>
+      </w:r>
+      <w:r>
+        <w:rPr>
+          <w:rFonts w:ascii="Times New Roman" w:hAnsi="Times New Roman" w:cs="Times New Roman"/>
+          <w:sz w:val="28"/>
+          <w:szCs w:val="28"/>
+        </w:rPr>
+        <w:t>.</w:t>
+      </w:r>
+    </w:p>
+    <w:p>
+      <w:pPr>
+        <w:ind w:left="360"/>
+        <w:rPr>
+          <w:rFonts w:ascii="Times New Roman" w:hAnsi="Times New Roman" w:cs="Times New Roman"/>
+          <w:sz w:val="28"/>
+          <w:szCs w:val="28"/>
+        </w:rPr>
+      </w:pPr>
+      <w:r>
+        <w:rPr>
+          <w:rFonts w:ascii="Times New Roman" w:hAnsi="Times New Roman" w:cs="Times New Roman"/>
+          <w:b/>
+          <w:sz w:val="28"/>
+          <w:szCs w:val="28"/>
+        </w:rPr>
+        <w:t xml:space="preserve">Операция без вмешательства </w:t>
+      </w:r>
+      <w:r>
+        <w:rPr>
+          <w:rFonts w:ascii="Times New Roman" w:hAnsi="Times New Roman" w:cs="Times New Roman"/>
+          <w:sz w:val="28"/>
+          <w:szCs w:val="28"/>
+        </w:rPr>
+        <w:t>– означает, что источник данных не видоизменяется самой операцией.</w:t>
+      </w:r>
+    </w:p>
+    <w:p>
+      <w:pPr>
+        <w:ind w:left="360"/>
+        <w:rPr>
+          <w:rFonts w:ascii="Times New Roman" w:hAnsi="Times New Roman" w:cs="Times New Roman"/>
+          <w:sz w:val="28"/>
+          <w:szCs w:val="28"/>
+        </w:rPr>
+      </w:pPr>
       <w:r>
         <w:rPr>
           <w:rFonts w:ascii="Times New Roman" w:hAnsi="Times New Roman" w:cs="Times New Roman"/>
@@ -10933,7 +11199,17 @@
           <w:sz w:val="28"/>
           <w:szCs w:val="28"/>
         </w:rPr>
-        <w:t xml:space="preserve"> Этим гарантируется, что результаты выполнения операций в параллельном потоке данных остаются такими же, как и в последовательном.</w:t>
+        <w:t xml:space="preserve"> Этим гарантируется, что результаты выполнения операций в параллельном потоке данных остаются такими же, как и в последо</w:t>
+      </w:r>
+      <w:bookmarkStart w:id="0" w:name="_GoBack"/>
+      <w:bookmarkEnd w:id="0"/>
+      <w:r>
+        <w:rPr>
+          <w:rFonts w:ascii="Times New Roman" w:hAnsi="Times New Roman" w:cs="Times New Roman"/>
+          <w:sz w:val="28"/>
+          <w:szCs w:val="28"/>
+        </w:rPr>
+        <w:t>вательном.</w:t>
       </w:r>
     </w:p>
     <w:p>
@@ -11159,7 +11435,6 @@
           <w:sz w:val="28"/>
           <w:szCs w:val="28"/>
         </w:rPr>
-        <w:lastRenderedPageBreak/>
         <w:t xml:space="preserve">Через метод </w:t>
       </w:r>
       <w:proofErr w:type="spellStart"/>
@@ -11780,6 +12055,7 @@
           <w:sz w:val="28"/>
           <w:szCs w:val="28"/>
         </w:rPr>
+        <w:lastRenderedPageBreak/>
         <w:t xml:space="preserve">Обычный итератор </w:t>
       </w:r>
       <w:r>
@@ -12615,16 +12891,7 @@
           <w:sz w:val="28"/>
           <w:szCs w:val="28"/>
         </w:rPr>
-        <w:t xml:space="preserve">для одной части, а другая часть остается доступной </w:t>
-      </w:r>
-      <w:r>
-        <w:rPr>
-          <w:rFonts w:ascii="Times New Roman" w:hAnsi="Times New Roman" w:cs="Times New Roman"/>
-          <w:sz w:val="28"/>
-          <w:szCs w:val="28"/>
-        </w:rPr>
-        <w:lastRenderedPageBreak/>
-        <w:t xml:space="preserve">исходному итератору. Если разделить </w:t>
+        <w:t xml:space="preserve">для одной части, а другая часть остается доступной исходному итератору. Если разделить </w:t>
       </w:r>
       <w:proofErr w:type="spellStart"/>
       <w:r>
@@ -14290,7 +14557,6 @@
   <w:style w:type="character" w:default="1" w:styleId="a0">
     <w:name w:val="Default Paragraph Font"/>
     <w:uiPriority w:val="1"/>
-    <w:semiHidden/>
     <w:unhideWhenUsed/>
   </w:style>
   <w:style w:type="table" w:default="1" w:styleId="a1">
@@ -14743,7 +15009,7 @@
 </file>
 
 <file path=customXml/itemProps1.xml><?xml version="1.0" encoding="utf-8"?>
-<ds:datastoreItem xmlns:ds="http://schemas.openxmlformats.org/officeDocument/2006/customXml" ds:itemID="{5E0C9D01-6658-469B-AE3F-29667E43BC37}">
+<ds:datastoreItem xmlns:ds="http://schemas.openxmlformats.org/officeDocument/2006/customXml" ds:itemID="{6E47AFF3-850D-4086-9221-677612FA0517}">
   <ds:schemaRefs>
     <ds:schemaRef ds:uri="http://schemas.openxmlformats.org/officeDocument/2006/bibliography"/>
   </ds:schemaRefs>

</xml_diff>